<commit_message>
Hoan thien do an
</commit_message>
<xml_diff>
--- a/Huong_Dan_Cai_Dat.docx
+++ b/Huong_Dan_Cai_Dat.docx
@@ -1,6 +1,6 @@
 
 <file path=word/document.xml><?xml version="1.0" encoding="utf-8"?>
-<w:document xmlns:wpc="http://schemas.microsoft.com/office/word/2010/wordprocessingCanvas" xmlns:cx="http://schemas.microsoft.com/office/drawing/2014/chartex" xmlns:mc="http://schemas.openxmlformats.org/markup-compatibility/2006" xmlns:o="urn:schemas-microsoft-com:office:office" xmlns:r="http://schemas.openxmlformats.org/officeDocument/2006/relationships" xmlns:m="http://schemas.openxmlformats.org/officeDocument/2006/math" xmlns:v="urn:schemas-microsoft-com:vml" xmlns:wp14="http://schemas.microsoft.com/office/word/2010/wordprocessingDrawing" xmlns:wp="http://schemas.openxmlformats.org/drawingml/2006/wordprocessingDrawing" xmlns:w10="urn:schemas-microsoft-com:office:word" xmlns:w="http://schemas.openxmlformats.org/wordprocessingml/2006/main" xmlns:w14="http://schemas.microsoft.com/office/word/2010/wordml" xmlns:w15="http://schemas.microsoft.com/office/word/2012/wordml" xmlns:w16se="http://schemas.microsoft.com/office/word/2015/wordml/symex" xmlns:wpg="http://schemas.microsoft.com/office/word/2010/wordprocessingGroup" xmlns:wpi="http://schemas.microsoft.com/office/word/2010/wordprocessingInk" xmlns:wne="http://schemas.microsoft.com/office/word/2006/wordml" xmlns:wps="http://schemas.microsoft.com/office/word/2010/wordprocessingShape" xmlns:a="http://schemas.openxmlformats.org/drawingml/2006/main" xmlns:pic="http://schemas.openxmlformats.org/drawingml/2006/picture" xmlns:a14="http://schemas.microsoft.com/office/drawing/2010/main" mc:Ignorable="w14 w15 w16se wp14">
+<w:document xmlns:wpc="http://schemas.microsoft.com/office/word/2010/wordprocessingCanvas" xmlns:cx="http://schemas.microsoft.com/office/drawing/2014/chartex" xmlns:cx1="http://schemas.microsoft.com/office/drawing/2015/9/8/chartex" xmlns:cx2="http://schemas.microsoft.com/office/drawing/2015/10/21/chartex" xmlns:cx3="http://schemas.microsoft.com/office/drawing/2016/5/9/chartex" xmlns:cx4="http://schemas.microsoft.com/office/drawing/2016/5/10/chartex" xmlns:cx5="http://schemas.microsoft.com/office/drawing/2016/5/11/chartex" xmlns:cx6="http://schemas.microsoft.com/office/drawing/2016/5/12/chartex" xmlns:cx7="http://schemas.microsoft.com/office/drawing/2016/5/13/chartex" xmlns:cx8="http://schemas.microsoft.com/office/drawing/2016/5/14/chartex" xmlns:mc="http://schemas.openxmlformats.org/markup-compatibility/2006" xmlns:aink="http://schemas.microsoft.com/office/drawing/2016/ink" xmlns:am3d="http://schemas.microsoft.com/office/drawing/2017/model3d" xmlns:o="urn:schemas-microsoft-com:office:office" xmlns:oel="http://schemas.microsoft.com/office/2019/extlst" xmlns:r="http://schemas.openxmlformats.org/officeDocument/2006/relationships" xmlns:m="http://schemas.openxmlformats.org/officeDocument/2006/math" xmlns:v="urn:schemas-microsoft-com:vml" xmlns:wp14="http://schemas.microsoft.com/office/word/2010/wordprocessingDrawing" xmlns:wp="http://schemas.openxmlformats.org/drawingml/2006/wordprocessingDrawing" xmlns:w10="urn:schemas-microsoft-com:office:word" xmlns:w="http://schemas.openxmlformats.org/wordprocessingml/2006/main" xmlns:w14="http://schemas.microsoft.com/office/word/2010/wordml" xmlns:w15="http://schemas.microsoft.com/office/word/2012/wordml" xmlns:w16cex="http://schemas.microsoft.com/office/word/2018/wordml/cex" xmlns:w16cid="http://schemas.microsoft.com/office/word/2016/wordml/cid" xmlns:w16="http://schemas.microsoft.com/office/word/2018/wordml" xmlns:w16sdtdh="http://schemas.microsoft.com/office/word/2020/wordml/sdtdatahash" xmlns:w16se="http://schemas.microsoft.com/office/word/2015/wordml/symex" xmlns:wpg="http://schemas.microsoft.com/office/word/2010/wordprocessingGroup" xmlns:wpi="http://schemas.microsoft.com/office/word/2010/wordprocessingInk" xmlns:wne="http://schemas.microsoft.com/office/word/2006/wordml" xmlns:wps="http://schemas.microsoft.com/office/word/2010/wordprocessingShape" mc:Ignorable="w14 w15 w16se w16cid w16 w16cex w16sdtdh wp14">
   <w:body>
     <w:p>
       <w:pPr>
@@ -11,7 +11,6 @@
           <w:color w:val="000000" w:themeColor="text1"/>
           <w:sz w:val="28"/>
           <w:szCs w:val="26"/>
-          <w:lang w:val="en-US"/>
         </w:rPr>
       </w:pPr>
       <w:r>
@@ -23,12 +22,9 @@
           <w:szCs w:val="26"/>
           <w:lang w:val="en-US"/>
         </w:rPr>
-        <w:t>Hướng dẫn cài đặt phần mềm quản lý thông tin bệnh nhân PIM</w:t>
-      </w:r>
-    </w:p>
-    <w:p>
-      <w:pPr>
-        <w:jc w:val="center"/>
+        <w:t xml:space="preserve">Hướng dẫn cài đặt phần mềm quản lý </w:t>
+      </w:r>
+      <w:r>
         <w:rPr>
           <w:rFonts w:eastAsia="Calibri" w:cstheme="majorHAnsi"/>
           <w:b/>
@@ -37,7 +33,8 @@
           <w:szCs w:val="26"/>
           <w:lang w:val="en-US"/>
         </w:rPr>
-      </w:pPr>
+        <w:t>phòng</w:t>
+      </w:r>
       <w:r>
         <w:rPr>
           <w:rFonts w:eastAsia="Calibri" w:cstheme="majorHAnsi"/>
@@ -45,35 +42,52 @@
           <w:color w:val="000000" w:themeColor="text1"/>
           <w:sz w:val="28"/>
           <w:szCs w:val="26"/>
-          <w:lang w:val="en-US"/>
-        </w:rPr>
-        <w:t>Đồ án môn học: Hệ quản trị cơ sở dữ liệu</w:t>
+        </w:rPr>
+        <w:t xml:space="preserve"> khám tư nhân</w:t>
       </w:r>
     </w:p>
     <w:p>
       <w:pPr>
-        <w:pStyle w:val="ListParagraph"/>
-        <w:rPr/>
-      </w:pPr>
-      <w:r>
-        <w:rPr/>
-        <w:t xml:space="preserve">Tải phần mềm </w:t>
-      </w:r>
-      <w:r>
-        <w:rPr/>
-        <w:t>Eclipse</w:t>
-      </w:r>
-      <w:r>
-        <w:rPr/>
-        <w:t xml:space="preserve"> IDE</w:t>
-      </w:r>
-      <w:r>
-        <w:rPr/>
-        <w:t xml:space="preserve"> với từ jdk17 trở lên</w:t>
-      </w:r>
-      <w:r>
-        <w:rPr/>
-        <w:t>.</w:t>
+        <w:jc w:val="center"/>
+        <w:rPr>
+          <w:rFonts w:eastAsia="Calibri" w:cstheme="majorHAnsi"/>
+          <w:b/>
+          <w:color w:val="000000" w:themeColor="text1"/>
+          <w:sz w:val="28"/>
+          <w:szCs w:val="26"/>
+        </w:rPr>
+      </w:pPr>
+      <w:r>
+        <w:rPr>
+          <w:rFonts w:eastAsia="Calibri" w:cstheme="majorHAnsi"/>
+          <w:b/>
+          <w:color w:val="000000" w:themeColor="text1"/>
+          <w:sz w:val="28"/>
+          <w:szCs w:val="26"/>
+          <w:lang w:val="en-US"/>
+        </w:rPr>
+        <w:t xml:space="preserve">Đồ án môn học: </w:t>
+      </w:r>
+      <w:r>
+        <w:rPr>
+          <w:rFonts w:eastAsia="Calibri" w:cstheme="majorHAnsi"/>
+          <w:b/>
+          <w:color w:val="000000" w:themeColor="text1"/>
+          <w:sz w:val="28"/>
+          <w:szCs w:val="26"/>
+          <w:lang w:val="en-US"/>
+        </w:rPr>
+        <w:t>Lập</w:t>
+      </w:r>
+      <w:r>
+        <w:rPr>
+          <w:rFonts w:eastAsia="Calibri" w:cstheme="majorHAnsi"/>
+          <w:b/>
+          <w:color w:val="000000" w:themeColor="text1"/>
+          <w:sz w:val="28"/>
+          <w:szCs w:val="26"/>
+        </w:rPr>
+        <w:t xml:space="preserve"> trình Java</w:t>
       </w:r>
     </w:p>
     <w:p>
@@ -81,29 +95,30 @@
         <w:pStyle w:val="ListParagraph"/>
       </w:pPr>
       <w:r>
-        <w:t xml:space="preserve">Tải các file trong tệp “Những file cần gửi” trong đường link </w:t>
-      </w:r>
-      <w:hyperlink r:id="rId5">
+        <w:t>Tải phần mềm Eclipse IDE</w:t>
+      </w:r>
+      <w:r>
+        <w:t xml:space="preserve"> với từ jdk17 trở lên</w:t>
+      </w:r>
+      <w:r>
+        <w:t>.</w:t>
+      </w:r>
+    </w:p>
+    <w:p>
+      <w:pPr>
+        <w:pStyle w:val="ListParagraph"/>
+      </w:pPr>
+      <w:r>
+        <w:t xml:space="preserve">Clone các file tại </w:t>
+      </w:r>
+      <w:hyperlink r:id="rId5" w:history="1">
         <w:r>
           <w:rPr>
             <w:rStyle w:val="Hyperlink"/>
-            <w:color w:val="0070C0"/>
-            <w:u w:val="none"/>
           </w:rPr>
-          <w:t>Tại đâ</w:t>
-        </w:r>
-        <w:r>
-          <w:rPr>
-            <w:rStyle w:val="Hyperlink"/>
-            <w:color w:val="0070C0"/>
-            <w:u w:val="none"/>
-          </w:rPr>
-          <w:t>y</w:t>
+          <w:t>Link Github</w:t>
         </w:r>
       </w:hyperlink>
-      <w:r>
-        <w:t>.</w:t>
-      </w:r>
     </w:p>
     <w:p>
       <w:pPr>
@@ -139,6 +154,9 @@
         <w:br/>
       </w:r>
       <w:r>
+        <w:rPr>
+          <w:noProof/>
+        </w:rPr>
         <w:drawing>
           <wp:inline distT="0" distB="0" distL="0" distR="0" wp14:anchorId="7018A8CF" wp14:editId="1EE6613C">
             <wp:extent cx="5731510" cy="3996690"/>
@@ -285,6 +303,7 @@
           <w:rFonts w:cstheme="majorBidi"/>
           <w:lang w:val="en-US"/>
         </w:rPr>
+        <w:lastRenderedPageBreak/>
         <w:t>Tại bước 11, trong oracle sql developer và đã kết nối với</w:t>
       </w:r>
       <w:r>
@@ -341,6 +360,7 @@
       <w:r>
         <w:rPr>
           <w:rFonts w:cstheme="majorBidi"/>
+          <w:noProof/>
         </w:rPr>
         <w:drawing>
           <wp:inline distT="0" distB="0" distL="0" distR="0" wp14:anchorId="39D66440" wp14:editId="4FFE3F5F">
@@ -390,13 +410,7 @@
         <w:rPr>
           <w:lang w:val="en-US"/>
         </w:rPr>
-        <w:t>Trong Eclipse -&gt; PIM -&gt; code -&gt;</w:t>
-      </w:r>
-      <w:r>
-        <w:rPr>
-          <w:lang w:val="en-US"/>
-        </w:rPr>
-        <w:t xml:space="preserve"> Connection -&gt; DatabaseConnector.java -&gt; điều chỉnh localhost:, username, password cho phù hợp: </w:t>
+        <w:t xml:space="preserve">Trong Eclipse -&gt; PIM -&gt; code -&gt; Connection -&gt; DatabaseConnector.java -&gt; điều chỉnh localhost:, username, password cho phù hợp: </w:t>
       </w:r>
       <w:r>
         <w:rPr>
@@ -407,6 +421,7 @@
       <w:r>
         <w:rPr>
           <w:rFonts w:cstheme="majorBidi"/>
+          <w:noProof/>
         </w:rPr>
         <w:drawing>
           <wp:inline distT="0" distB="0" distL="0" distR="0" wp14:anchorId="2A21A3AE" wp14:editId="59B8C912">
@@ -456,31 +471,11 @@
         <w:rPr>
           <w:lang w:val="en-US"/>
         </w:rPr>
-        <w:t xml:space="preserve">Mở file </w:t>
-      </w:r>
-      <w:r>
-        <w:rPr>
-          <w:lang w:val="en-US"/>
-        </w:rPr>
-        <w:t>Eclipse -&gt; PIM -&gt; code -&gt;</w:t>
-      </w:r>
-      <w:r>
-        <w:rPr>
-          <w:lang w:val="en-US"/>
-        </w:rPr>
-        <w:t xml:space="preserve"> Chung -&gt; main.java và Run.</w:t>
-      </w:r>
-      <w:bookmarkStart w:name="_GoBack" w:id="0"/>
-      <w:bookmarkEnd w:id="0"/>
-      <w:r>
-        <w:rPr>
-          <w:lang w:val="en-US"/>
-        </w:rPr>
-        <w:t xml:space="preserve"> </w:t>
+        <w:t xml:space="preserve">Mở file Eclipse -&gt; PIM -&gt; code -&gt; Chung -&gt; main.java và Run. </w:t>
       </w:r>
     </w:p>
     <w:sectPr>
-      <w:pgSz w:w="11906" w:h="16838" w:orient="portrait"/>
+      <w:pgSz w:w="11906" w:h="16838"/>
       <w:pgMar w:top="1440" w:right="1440" w:bottom="1440" w:left="1440" w:header="720" w:footer="720" w:gutter="0"/>
       <w:cols w:space="720"/>
       <w:docGrid w:linePitch="360"/>
@@ -490,7 +485,7 @@
 </file>
 
 <file path=word/numbering.xml><?xml version="1.0" encoding="utf-8"?>
-<w:numbering xmlns:wpc="http://schemas.microsoft.com/office/word/2010/wordprocessingCanvas" xmlns:cx="http://schemas.microsoft.com/office/drawing/2014/chartex" xmlns:mc="http://schemas.openxmlformats.org/markup-compatibility/2006" xmlns:o="urn:schemas-microsoft-com:office:office" xmlns:r="http://schemas.openxmlformats.org/officeDocument/2006/relationships" xmlns:m="http://schemas.openxmlformats.org/officeDocument/2006/math" xmlns:v="urn:schemas-microsoft-com:vml" xmlns:wp14="http://schemas.microsoft.com/office/word/2010/wordprocessingDrawing" xmlns:wp="http://schemas.openxmlformats.org/drawingml/2006/wordprocessingDrawing" xmlns:w10="urn:schemas-microsoft-com:office:word" xmlns:w="http://schemas.openxmlformats.org/wordprocessingml/2006/main" xmlns:w14="http://schemas.microsoft.com/office/word/2010/wordml" xmlns:w15="http://schemas.microsoft.com/office/word/2012/wordml" xmlns:w16se="http://schemas.microsoft.com/office/word/2015/wordml/symex" xmlns:wpg="http://schemas.microsoft.com/office/word/2010/wordprocessingGroup" xmlns:wpi="http://schemas.microsoft.com/office/word/2010/wordprocessingInk" xmlns:wne="http://schemas.microsoft.com/office/word/2006/wordml" xmlns:wps="http://schemas.microsoft.com/office/word/2010/wordprocessingShape" mc:Ignorable="w14 w15 w16se wp14">
+<w:numbering xmlns:wpc="http://schemas.microsoft.com/office/word/2010/wordprocessingCanvas" xmlns:cx="http://schemas.microsoft.com/office/drawing/2014/chartex" xmlns:cx1="http://schemas.microsoft.com/office/drawing/2015/9/8/chartex" xmlns:cx2="http://schemas.microsoft.com/office/drawing/2015/10/21/chartex" xmlns:cx3="http://schemas.microsoft.com/office/drawing/2016/5/9/chartex" xmlns:cx4="http://schemas.microsoft.com/office/drawing/2016/5/10/chartex" xmlns:cx5="http://schemas.microsoft.com/office/drawing/2016/5/11/chartex" xmlns:cx6="http://schemas.microsoft.com/office/drawing/2016/5/12/chartex" xmlns:cx7="http://schemas.microsoft.com/office/drawing/2016/5/13/chartex" xmlns:cx8="http://schemas.microsoft.com/office/drawing/2016/5/14/chartex" xmlns:mc="http://schemas.openxmlformats.org/markup-compatibility/2006" xmlns:aink="http://schemas.microsoft.com/office/drawing/2016/ink" xmlns:am3d="http://schemas.microsoft.com/office/drawing/2017/model3d" xmlns:o="urn:schemas-microsoft-com:office:office" xmlns:oel="http://schemas.microsoft.com/office/2019/extlst" xmlns:r="http://schemas.openxmlformats.org/officeDocument/2006/relationships" xmlns:m="http://schemas.openxmlformats.org/officeDocument/2006/math" xmlns:v="urn:schemas-microsoft-com:vml" xmlns:wp14="http://schemas.microsoft.com/office/word/2010/wordprocessingDrawing" xmlns:wp="http://schemas.openxmlformats.org/drawingml/2006/wordprocessingDrawing" xmlns:w10="urn:schemas-microsoft-com:office:word" xmlns:w="http://schemas.openxmlformats.org/wordprocessingml/2006/main" xmlns:w14="http://schemas.microsoft.com/office/word/2010/wordml" xmlns:w15="http://schemas.microsoft.com/office/word/2012/wordml" xmlns:w16cex="http://schemas.microsoft.com/office/word/2018/wordml/cex" xmlns:w16cid="http://schemas.microsoft.com/office/word/2016/wordml/cid" xmlns:w16="http://schemas.microsoft.com/office/word/2018/wordml" xmlns:w16sdtdh="http://schemas.microsoft.com/office/word/2020/wordml/sdtdatahash" xmlns:w16se="http://schemas.microsoft.com/office/word/2015/wordml/symex" xmlns:wpg="http://schemas.microsoft.com/office/word/2010/wordprocessingGroup" xmlns:wpi="http://schemas.microsoft.com/office/word/2010/wordprocessingInk" xmlns:wne="http://schemas.microsoft.com/office/word/2006/wordml" xmlns:wps="http://schemas.microsoft.com/office/word/2010/wordprocessingShape" mc:Ignorable="w14 w15 w16se w16cid w16 w16cex w16sdtdh wp14">
   <w:abstractNum w:abstractNumId="0" w15:restartNumberingAfterBreak="0">
     <w:nsid w:val="159D5035"/>
     <w:multiLevelType w:val="hybridMultilevel"/>
@@ -594,7 +589,7 @@
         <w:ind w:left="720" w:hanging="360"/>
       </w:pPr>
       <w:rPr>
-        <w:rFonts w:hint="default" w:ascii="Calibri" w:hAnsi="Calibri"/>
+        <w:rFonts w:ascii="Calibri" w:hAnsi="Calibri" w:hint="default"/>
       </w:rPr>
     </w:lvl>
     <w:lvl w:ilvl="1" w:tplc="71740D20">
@@ -683,7 +678,7 @@
         <w:ind w:left="720" w:hanging="360"/>
       </w:pPr>
       <w:rPr>
-        <w:rFonts w:hint="default" w:ascii="Calibri" w:hAnsi="Calibri"/>
+        <w:rFonts w:ascii="Calibri" w:hAnsi="Calibri" w:hint="default"/>
       </w:rPr>
     </w:lvl>
     <w:lvl w:ilvl="1" w:tplc="578637EC">
@@ -772,7 +767,7 @@
         <w:ind w:left="720" w:hanging="360"/>
       </w:pPr>
       <w:rPr>
-        <w:rFonts w:hint="default" w:ascii="Calibri" w:hAnsi="Calibri"/>
+        <w:rFonts w:ascii="Calibri" w:hAnsi="Calibri" w:hint="default"/>
       </w:rPr>
     </w:lvl>
     <w:lvl w:ilvl="1" w:tplc="332C853A">
@@ -861,7 +856,7 @@
         <w:ind w:left="720" w:hanging="360"/>
       </w:pPr>
       <w:rPr>
-        <w:rFonts w:hint="default" w:ascii="Calibri" w:hAnsi="Calibri"/>
+        <w:rFonts w:ascii="Calibri" w:hAnsi="Calibri" w:hint="default"/>
       </w:rPr>
     </w:lvl>
     <w:lvl w:ilvl="1" w:tplc="EE76AFDA">
@@ -937,30 +932,30 @@
       </w:pPr>
     </w:lvl>
   </w:abstractNum>
-  <w:num w:numId="1">
+  <w:num w:numId="1" w16cid:durableId="1649434677">
     <w:abstractNumId w:val="1"/>
   </w:num>
-  <w:num w:numId="2">
+  <w:num w:numId="2" w16cid:durableId="668992985">
     <w:abstractNumId w:val="4"/>
   </w:num>
-  <w:num w:numId="3">
+  <w:num w:numId="3" w16cid:durableId="627198417">
     <w:abstractNumId w:val="2"/>
   </w:num>
-  <w:num w:numId="4">
+  <w:num w:numId="4" w16cid:durableId="205333373">
     <w:abstractNumId w:val="3"/>
   </w:num>
-  <w:num w:numId="5">
+  <w:num w:numId="5" w16cid:durableId="341009819">
     <w:abstractNumId w:val="0"/>
   </w:num>
 </w:numbering>
 </file>
 
 <file path=word/styles.xml><?xml version="1.0" encoding="utf-8"?>
-<w:styles xmlns:mc="http://schemas.openxmlformats.org/markup-compatibility/2006" xmlns:r="http://schemas.openxmlformats.org/officeDocument/2006/relationships" xmlns:w="http://schemas.openxmlformats.org/wordprocessingml/2006/main" xmlns:w14="http://schemas.microsoft.com/office/word/2010/wordml" xmlns:w15="http://schemas.microsoft.com/office/word/2012/wordml" xmlns:w16se="http://schemas.microsoft.com/office/word/2015/wordml/symex" mc:Ignorable="w14 w15 w16se">
+<w:styles xmlns:mc="http://schemas.openxmlformats.org/markup-compatibility/2006" xmlns:r="http://schemas.openxmlformats.org/officeDocument/2006/relationships" xmlns:w="http://schemas.openxmlformats.org/wordprocessingml/2006/main" xmlns:w14="http://schemas.microsoft.com/office/word/2010/wordml" xmlns:w15="http://schemas.microsoft.com/office/word/2012/wordml" xmlns:w16cex="http://schemas.microsoft.com/office/word/2018/wordml/cex" xmlns:w16cid="http://schemas.microsoft.com/office/word/2016/wordml/cid" xmlns:w16="http://schemas.microsoft.com/office/word/2018/wordml" xmlns:w16sdtdh="http://schemas.microsoft.com/office/word/2020/wordml/sdtdatahash" xmlns:w16se="http://schemas.microsoft.com/office/word/2015/wordml/symex" mc:Ignorable="w14 w15 w16se w16cid w16 w16cex w16sdtdh">
   <w:docDefaults>
     <w:rPrDefault>
       <w:rPr>
-        <w:rFonts w:asciiTheme="minorHAnsi" w:hAnsiTheme="minorHAnsi" w:eastAsiaTheme="minorHAnsi" w:cstheme="minorBidi"/>
+        <w:rFonts w:asciiTheme="minorHAnsi" w:eastAsiaTheme="minorHAnsi" w:hAnsiTheme="minorHAnsi" w:cstheme="minorBidi"/>
         <w:sz w:val="22"/>
         <w:szCs w:val="22"/>
         <w:lang w:val="vi-VN" w:eastAsia="en-US" w:bidi="ar-SA"/>
@@ -972,17 +967,17 @@
       </w:pPr>
     </w:pPrDefault>
   </w:docDefaults>
-  <w:latentStyles w:defLockedState="0" w:defUIPriority="99" w:defSemiHidden="0" w:defUnhideWhenUsed="0" w:defQFormat="0" w:count="371">
+  <w:latentStyles w:defLockedState="0" w:defUIPriority="99" w:defSemiHidden="0" w:defUnhideWhenUsed="0" w:defQFormat="0" w:count="376">
     <w:lsdException w:name="Normal" w:uiPriority="0" w:qFormat="1"/>
     <w:lsdException w:name="heading 1" w:uiPriority="9" w:qFormat="1"/>
-    <w:lsdException w:name="heading 2" w:uiPriority="9" w:semiHidden="1" w:unhideWhenUsed="1" w:qFormat="1"/>
-    <w:lsdException w:name="heading 3" w:uiPriority="9" w:semiHidden="1" w:unhideWhenUsed="1" w:qFormat="1"/>
-    <w:lsdException w:name="heading 4" w:uiPriority="9" w:semiHidden="1" w:unhideWhenUsed="1" w:qFormat="1"/>
-    <w:lsdException w:name="heading 5" w:uiPriority="9" w:semiHidden="1" w:unhideWhenUsed="1" w:qFormat="1"/>
-    <w:lsdException w:name="heading 6" w:uiPriority="9" w:semiHidden="1" w:unhideWhenUsed="1" w:qFormat="1"/>
-    <w:lsdException w:name="heading 7" w:uiPriority="9" w:semiHidden="1" w:unhideWhenUsed="1" w:qFormat="1"/>
-    <w:lsdException w:name="heading 8" w:uiPriority="9" w:semiHidden="1" w:unhideWhenUsed="1" w:qFormat="1"/>
-    <w:lsdException w:name="heading 9" w:uiPriority="9" w:semiHidden="1" w:unhideWhenUsed="1" w:qFormat="1"/>
+    <w:lsdException w:name="heading 2" w:semiHidden="1" w:uiPriority="9" w:unhideWhenUsed="1" w:qFormat="1"/>
+    <w:lsdException w:name="heading 3" w:semiHidden="1" w:uiPriority="9" w:unhideWhenUsed="1" w:qFormat="1"/>
+    <w:lsdException w:name="heading 4" w:semiHidden="1" w:uiPriority="9" w:unhideWhenUsed="1" w:qFormat="1"/>
+    <w:lsdException w:name="heading 5" w:semiHidden="1" w:uiPriority="9" w:unhideWhenUsed="1" w:qFormat="1"/>
+    <w:lsdException w:name="heading 6" w:semiHidden="1" w:uiPriority="9" w:unhideWhenUsed="1" w:qFormat="1"/>
+    <w:lsdException w:name="heading 7" w:semiHidden="1" w:uiPriority="9" w:unhideWhenUsed="1" w:qFormat="1"/>
+    <w:lsdException w:name="heading 8" w:semiHidden="1" w:uiPriority="9" w:unhideWhenUsed="1" w:qFormat="1"/>
+    <w:lsdException w:name="heading 9" w:semiHidden="1" w:uiPriority="9" w:unhideWhenUsed="1" w:qFormat="1"/>
     <w:lsdException w:name="index 1" w:semiHidden="1" w:unhideWhenUsed="1"/>
     <w:lsdException w:name="index 2" w:semiHidden="1" w:unhideWhenUsed="1"/>
     <w:lsdException w:name="index 3" w:semiHidden="1" w:unhideWhenUsed="1"/>
@@ -992,22 +987,22 @@
     <w:lsdException w:name="index 7" w:semiHidden="1" w:unhideWhenUsed="1"/>
     <w:lsdException w:name="index 8" w:semiHidden="1" w:unhideWhenUsed="1"/>
     <w:lsdException w:name="index 9" w:semiHidden="1" w:unhideWhenUsed="1"/>
-    <w:lsdException w:name="toc 1" w:uiPriority="39" w:semiHidden="1" w:unhideWhenUsed="1"/>
-    <w:lsdException w:name="toc 2" w:uiPriority="39" w:semiHidden="1" w:unhideWhenUsed="1"/>
-    <w:lsdException w:name="toc 3" w:uiPriority="39" w:semiHidden="1" w:unhideWhenUsed="1"/>
-    <w:lsdException w:name="toc 4" w:uiPriority="39" w:semiHidden="1" w:unhideWhenUsed="1"/>
-    <w:lsdException w:name="toc 5" w:uiPriority="39" w:semiHidden="1" w:unhideWhenUsed="1"/>
-    <w:lsdException w:name="toc 6" w:uiPriority="39" w:semiHidden="1" w:unhideWhenUsed="1"/>
-    <w:lsdException w:name="toc 7" w:uiPriority="39" w:semiHidden="1" w:unhideWhenUsed="1"/>
-    <w:lsdException w:name="toc 8" w:uiPriority="39" w:semiHidden="1" w:unhideWhenUsed="1"/>
-    <w:lsdException w:name="toc 9" w:uiPriority="39" w:semiHidden="1" w:unhideWhenUsed="1"/>
+    <w:lsdException w:name="toc 1" w:semiHidden="1" w:uiPriority="39" w:unhideWhenUsed="1"/>
+    <w:lsdException w:name="toc 2" w:semiHidden="1" w:uiPriority="39" w:unhideWhenUsed="1"/>
+    <w:lsdException w:name="toc 3" w:semiHidden="1" w:uiPriority="39" w:unhideWhenUsed="1"/>
+    <w:lsdException w:name="toc 4" w:semiHidden="1" w:uiPriority="39" w:unhideWhenUsed="1"/>
+    <w:lsdException w:name="toc 5" w:semiHidden="1" w:uiPriority="39" w:unhideWhenUsed="1"/>
+    <w:lsdException w:name="toc 6" w:semiHidden="1" w:uiPriority="39" w:unhideWhenUsed="1"/>
+    <w:lsdException w:name="toc 7" w:semiHidden="1" w:uiPriority="39" w:unhideWhenUsed="1"/>
+    <w:lsdException w:name="toc 8" w:semiHidden="1" w:uiPriority="39" w:unhideWhenUsed="1"/>
+    <w:lsdException w:name="toc 9" w:semiHidden="1" w:uiPriority="39" w:unhideWhenUsed="1"/>
     <w:lsdException w:name="Normal Indent" w:semiHidden="1" w:unhideWhenUsed="1"/>
     <w:lsdException w:name="footnote text" w:semiHidden="1" w:unhideWhenUsed="1"/>
     <w:lsdException w:name="annotation text" w:semiHidden="1" w:unhideWhenUsed="1"/>
     <w:lsdException w:name="header" w:semiHidden="1" w:unhideWhenUsed="1"/>
     <w:lsdException w:name="footer" w:semiHidden="1" w:unhideWhenUsed="1"/>
     <w:lsdException w:name="index heading" w:semiHidden="1" w:unhideWhenUsed="1"/>
-    <w:lsdException w:name="caption" w:uiPriority="35" w:semiHidden="1" w:unhideWhenUsed="1" w:qFormat="1"/>
+    <w:lsdException w:name="caption" w:semiHidden="1" w:uiPriority="35" w:unhideWhenUsed="1" w:qFormat="1"/>
     <w:lsdException w:name="table of figures" w:semiHidden="1" w:unhideWhenUsed="1"/>
     <w:lsdException w:name="envelope address" w:semiHidden="1" w:unhideWhenUsed="1"/>
     <w:lsdException w:name="envelope return" w:semiHidden="1" w:unhideWhenUsed="1"/>
@@ -1038,7 +1033,7 @@
     <w:lsdException w:name="Title" w:uiPriority="10" w:qFormat="1"/>
     <w:lsdException w:name="Closing" w:semiHidden="1" w:unhideWhenUsed="1"/>
     <w:lsdException w:name="Signature" w:semiHidden="1" w:unhideWhenUsed="1"/>
-    <w:lsdException w:name="Default Paragraph Font" w:uiPriority="1" w:semiHidden="1" w:unhideWhenUsed="1"/>
+    <w:lsdException w:name="Default Paragraph Font" w:semiHidden="1" w:uiPriority="1" w:unhideWhenUsed="1"/>
     <w:lsdException w:name="Body Text" w:semiHidden="1" w:unhideWhenUsed="1"/>
     <w:lsdException w:name="Body Text Indent" w:semiHidden="1" w:unhideWhenUsed="1"/>
     <w:lsdException w:name="List Continue" w:semiHidden="1" w:unhideWhenUsed="1"/>
@@ -1238,8 +1233,8 @@
     <w:lsdException w:name="Subtle Reference" w:uiPriority="31" w:qFormat="1"/>
     <w:lsdException w:name="Intense Reference" w:uiPriority="32" w:qFormat="1"/>
     <w:lsdException w:name="Book Title" w:uiPriority="33" w:qFormat="1"/>
-    <w:lsdException w:name="Bibliography" w:uiPriority="37" w:semiHidden="1" w:unhideWhenUsed="1"/>
-    <w:lsdException w:name="TOC Heading" w:uiPriority="39" w:semiHidden="1" w:unhideWhenUsed="1" w:qFormat="1"/>
+    <w:lsdException w:name="Bibliography" w:semiHidden="1" w:uiPriority="37" w:unhideWhenUsed="1"/>
+    <w:lsdException w:name="TOC Heading" w:semiHidden="1" w:uiPriority="39" w:unhideWhenUsed="1" w:qFormat="1"/>
     <w:lsdException w:name="Plain Table 1" w:uiPriority="41"/>
     <w:lsdException w:name="Plain Table 2" w:uiPriority="42"/>
     <w:lsdException w:name="Plain Table 3" w:uiPriority="43"/>
@@ -1344,8 +1339,13 @@
     <w:lsdException w:name="List Table 5 Dark Accent 6" w:uiPriority="50"/>
     <w:lsdException w:name="List Table 6 Colorful Accent 6" w:uiPriority="51"/>
     <w:lsdException w:name="List Table 7 Colorful Accent 6" w:uiPriority="52"/>
+    <w:lsdException w:name="Mention" w:semiHidden="1" w:unhideWhenUsed="1"/>
+    <w:lsdException w:name="Smart Hyperlink" w:semiHidden="1" w:unhideWhenUsed="1"/>
+    <w:lsdException w:name="Hashtag" w:semiHidden="1" w:unhideWhenUsed="1"/>
+    <w:lsdException w:name="Unresolved Mention" w:semiHidden="1" w:unhideWhenUsed="1"/>
+    <w:lsdException w:name="Smart Link" w:semiHidden="1" w:unhideWhenUsed="1"/>
   </w:latentStyles>
-  <w:style w:type="paragraph" w:styleId="Normal" w:default="1">
+  <w:style w:type="paragraph" w:default="1" w:styleId="Normal">
     <w:name w:val="Normal"/>
     <w:qFormat/>
     <w:rsid w:val="004825AF"/>
@@ -1357,13 +1357,13 @@
       <w:sz w:val="26"/>
     </w:rPr>
   </w:style>
-  <w:style w:type="character" w:styleId="DefaultParagraphFont" w:default="1">
+  <w:style w:type="character" w:default="1" w:styleId="DefaultParagraphFont">
     <w:name w:val="Default Paragraph Font"/>
     <w:uiPriority w:val="1"/>
     <w:semiHidden/>
     <w:unhideWhenUsed/>
   </w:style>
-  <w:style w:type="table" w:styleId="TableNormal" w:default="1">
+  <w:style w:type="table" w:default="1" w:styleId="TableNormal">
     <w:name w:val="Normal Table"/>
     <w:uiPriority w:val="99"/>
     <w:semiHidden/>
@@ -1378,7 +1378,7 @@
       </w:tblCellMar>
     </w:tblPr>
   </w:style>
-  <w:style w:type="numbering" w:styleId="NoList" w:default="1">
+  <w:style w:type="numbering" w:default="1" w:styleId="NoList">
     <w:name w:val="No List"/>
     <w:uiPriority w:val="99"/>
     <w:semiHidden/>
@@ -1431,6 +1431,18 @@
     <w:rPr>
       <w:color w:val="954F72" w:themeColor="followedHyperlink"/>
       <w:u w:val="single"/>
+    </w:rPr>
+  </w:style>
+  <w:style w:type="character" w:styleId="UnresolvedMention">
+    <w:name w:val="Unresolved Mention"/>
+    <w:basedOn w:val="DefaultParagraphFont"/>
+    <w:uiPriority w:val="99"/>
+    <w:semiHidden/>
+    <w:unhideWhenUsed/>
+    <w:rsid w:val="003D5906"/>
+    <w:rPr>
+      <w:color w:val="605E5C"/>
+      <w:shd w:val="clear" w:color="auto" w:fill="E1DFDD"/>
     </w:rPr>
   </w:style>
 </w:styles>

</xml_diff>